<commit_message>
Update files and create a scheduled activities file
</commit_message>
<xml_diff>
--- a/Prorrogacao/DOC/Justificativa da solicitacao.docx
+++ b/Prorrogacao/DOC/Justificativa da solicitacao.docx
@@ -209,199 +209,226 @@
         </w:rPr>
         <w:t>Informo que devido à demora no recebimento de materiais importados (</w:t>
       </w:r>
+      <w:proofErr w:type="spellStart"/>
+      <w:r>
+        <w:rPr>
+          <w:rFonts w:ascii="Times New Roman" w:hAnsi="Times New Roman" w:cs="Times New Roman"/>
+          <w:sz w:val="24"/>
+          <w:szCs w:val="24"/>
+          <w:lang w:val="pt-BR"/>
+        </w:rPr>
+        <w:t>hidrofones</w:t>
+      </w:r>
+      <w:proofErr w:type="spellEnd"/>
+      <w:r>
+        <w:rPr>
+          <w:rFonts w:ascii="Times New Roman" w:hAnsi="Times New Roman" w:cs="Times New Roman"/>
+          <w:sz w:val="24"/>
+          <w:szCs w:val="24"/>
+          <w:lang w:val="pt-BR"/>
+        </w:rPr>
+        <w:t>) pelo projeto de pesquisa FAPESP (processo 17/13094-4), houve um atraso no desenvolvimento da simulação de campos ultrassônicos através de interfaces planas e a comparação dos resultados com o levantamento dos dados experimentais</w:t>
+      </w:r>
+      <w:r>
+        <w:rPr>
+          <w:rFonts w:ascii="Times New Roman" w:hAnsi="Times New Roman" w:cs="Times New Roman"/>
+          <w:sz w:val="24"/>
+          <w:szCs w:val="24"/>
+          <w:lang w:val="pt-BR"/>
+        </w:rPr>
+        <w:t xml:space="preserve">, impactando o avanço do meu trabalho. Para a continuidade e </w:t>
+      </w:r>
+      <w:r>
+        <w:rPr>
+          <w:rFonts w:ascii="Times New Roman" w:hAnsi="Times New Roman" w:cs="Times New Roman"/>
+          <w:sz w:val="24"/>
+          <w:szCs w:val="24"/>
+          <w:lang w:val="pt-BR"/>
+        </w:rPr>
+        <w:t xml:space="preserve">a </w:t>
+      </w:r>
+      <w:r>
+        <w:rPr>
+          <w:rFonts w:ascii="Times New Roman" w:hAnsi="Times New Roman" w:cs="Times New Roman"/>
+          <w:sz w:val="24"/>
+          <w:szCs w:val="24"/>
+          <w:lang w:val="pt-BR"/>
+        </w:rPr>
+        <w:t xml:space="preserve">conclusão da minha dissertação, solicito uma prorrogação de </w:t>
+      </w:r>
+      <w:r>
+        <w:rPr>
+          <w:rFonts w:ascii="Times New Roman" w:hAnsi="Times New Roman" w:cs="Times New Roman"/>
+          <w:b/>
+          <w:i/>
+          <w:sz w:val="24"/>
+          <w:szCs w:val="24"/>
+          <w:lang w:val="pt-BR"/>
+        </w:rPr>
+        <w:t>12</w:t>
+      </w:r>
+      <w:r>
+        <w:rPr>
+          <w:rFonts w:ascii="Times New Roman" w:hAnsi="Times New Roman" w:cs="Times New Roman"/>
+          <w:b/>
+          <w:i/>
+          <w:sz w:val="24"/>
+          <w:szCs w:val="24"/>
+          <w:lang w:val="pt-BR"/>
+        </w:rPr>
+        <w:t>0</w:t>
+      </w:r>
+      <w:r>
+        <w:rPr>
+          <w:rFonts w:ascii="Times New Roman" w:hAnsi="Times New Roman" w:cs="Times New Roman"/>
+          <w:sz w:val="24"/>
+          <w:szCs w:val="24"/>
+          <w:lang w:val="pt-BR"/>
+        </w:rPr>
+        <w:t xml:space="preserve"> dias a contar da data informada. Enfatizo que uma parcela considerável dos artefatos de software está </w:t>
+      </w:r>
+      <w:proofErr w:type="gramStart"/>
+      <w:r>
+        <w:rPr>
+          <w:rFonts w:ascii="Times New Roman" w:hAnsi="Times New Roman" w:cs="Times New Roman"/>
+          <w:sz w:val="24"/>
+          <w:szCs w:val="24"/>
+          <w:lang w:val="pt-BR"/>
+        </w:rPr>
+        <w:t>pronta e testada através de inúmeras simulações analíticas e numéricas comparando</w:t>
+      </w:r>
+      <w:r>
+        <w:rPr>
+          <w:rFonts w:ascii="Times New Roman" w:hAnsi="Times New Roman" w:cs="Times New Roman"/>
+          <w:sz w:val="24"/>
+          <w:szCs w:val="24"/>
+          <w:lang w:val="pt-BR"/>
+        </w:rPr>
+        <w:t xml:space="preserve"> </w:t>
+      </w:r>
+      <w:r>
+        <w:rPr>
+          <w:rFonts w:ascii="Times New Roman" w:hAnsi="Times New Roman" w:cs="Times New Roman"/>
+          <w:sz w:val="24"/>
+          <w:szCs w:val="24"/>
+          <w:lang w:val="pt-BR"/>
+        </w:rPr>
+        <w:t>meus</w:t>
+      </w:r>
+      <w:r>
+        <w:rPr>
+          <w:rFonts w:ascii="Times New Roman" w:hAnsi="Times New Roman" w:cs="Times New Roman"/>
+          <w:sz w:val="24"/>
+          <w:szCs w:val="24"/>
+          <w:lang w:val="pt-BR"/>
+        </w:rPr>
+        <w:t xml:space="preserve"> resultados</w:t>
+      </w:r>
+      <w:proofErr w:type="gramEnd"/>
+      <w:r>
+        <w:rPr>
+          <w:rFonts w:ascii="Times New Roman" w:hAnsi="Times New Roman" w:cs="Times New Roman"/>
+          <w:sz w:val="24"/>
+          <w:szCs w:val="24"/>
+          <w:lang w:val="pt-BR"/>
+        </w:rPr>
+        <w:t xml:space="preserve"> com outros artigos, faltando apenas </w:t>
+      </w:r>
+      <w:r>
+        <w:rPr>
+          <w:rFonts w:ascii="Times New Roman" w:hAnsi="Times New Roman" w:cs="Times New Roman"/>
+          <w:sz w:val="24"/>
+          <w:szCs w:val="24"/>
+          <w:lang w:val="pt-BR"/>
+        </w:rPr>
+        <w:t>à</w:t>
+      </w:r>
+      <w:r>
+        <w:rPr>
+          <w:rFonts w:ascii="Times New Roman" w:hAnsi="Times New Roman" w:cs="Times New Roman"/>
+          <w:sz w:val="24"/>
+          <w:szCs w:val="24"/>
+          <w:lang w:val="pt-BR"/>
+        </w:rPr>
+        <w:t xml:space="preserve"> comparação experimental que será elaborada com </w:t>
+      </w:r>
+      <w:r>
+        <w:rPr>
+          <w:rFonts w:ascii="Times New Roman" w:hAnsi="Times New Roman" w:cs="Times New Roman"/>
+          <w:sz w:val="24"/>
+          <w:szCs w:val="24"/>
+          <w:lang w:val="pt-BR"/>
+        </w:rPr>
+        <w:t xml:space="preserve">o levantamento dos campos acústicos com os novos </w:t>
+      </w:r>
+      <w:proofErr w:type="spellStart"/>
+      <w:r>
+        <w:rPr>
+          <w:rFonts w:ascii="Times New Roman" w:hAnsi="Times New Roman" w:cs="Times New Roman"/>
+          <w:sz w:val="24"/>
+          <w:szCs w:val="24"/>
+          <w:lang w:val="pt-BR"/>
+        </w:rPr>
+        <w:t>hidrofones</w:t>
+      </w:r>
+      <w:proofErr w:type="spellEnd"/>
+      <w:r>
+        <w:rPr>
+          <w:rFonts w:ascii="Times New Roman" w:hAnsi="Times New Roman" w:cs="Times New Roman"/>
+          <w:sz w:val="24"/>
+          <w:szCs w:val="24"/>
+          <w:lang w:val="pt-BR"/>
+        </w:rPr>
+        <w:t>.</w:t>
+      </w:r>
+    </w:p>
+    <w:p>
+      <w:pPr>
+        <w:jc w:val="both"/>
+        <w:rPr>
+          <w:rFonts w:ascii="Times New Roman" w:hAnsi="Times New Roman" w:cs="Times New Roman"/>
+          <w:sz w:val="24"/>
+          <w:szCs w:val="24"/>
+          <w:lang w:val="pt-BR"/>
+        </w:rPr>
+      </w:pPr>
+      <w:r>
+        <w:rPr>
+          <w:rFonts w:ascii="Times New Roman" w:hAnsi="Times New Roman" w:cs="Times New Roman"/>
+          <w:sz w:val="24"/>
+          <w:szCs w:val="24"/>
+          <w:lang w:val="pt-BR"/>
+        </w:rPr>
+        <w:t xml:space="preserve">O relatório </w:t>
+      </w:r>
+      <w:r>
+        <w:rPr>
+          <w:rFonts w:ascii="Times New Roman" w:hAnsi="Times New Roman" w:cs="Times New Roman"/>
+          <w:sz w:val="24"/>
+          <w:szCs w:val="24"/>
+          <w:lang w:val="pt-BR"/>
+        </w:rPr>
+        <w:t>referente ao estágio atual da dissertação</w:t>
+      </w:r>
+      <w:r>
+        <w:rPr>
+          <w:rFonts w:ascii="Times New Roman" w:hAnsi="Times New Roman" w:cs="Times New Roman"/>
+          <w:sz w:val="24"/>
+          <w:szCs w:val="24"/>
+          <w:lang w:val="pt-BR"/>
+        </w:rPr>
+        <w:t xml:space="preserve">, em anexo, apresenta com mais detalhes os itens que já foram elaborados </w:t>
+      </w:r>
       <w:bookmarkStart w:id="0" w:name="_GoBack"/>
       <w:bookmarkEnd w:id="0"/>
-      <w:proofErr w:type="spellStart"/>
-      <w:r>
-        <w:rPr>
-          <w:rFonts w:ascii="Times New Roman" w:hAnsi="Times New Roman" w:cs="Times New Roman"/>
-          <w:sz w:val="24"/>
-          <w:szCs w:val="24"/>
-          <w:lang w:val="pt-BR"/>
-        </w:rPr>
-        <w:t>hidrofones</w:t>
-      </w:r>
-      <w:proofErr w:type="spellEnd"/>
-      <w:r>
-        <w:rPr>
-          <w:rFonts w:ascii="Times New Roman" w:hAnsi="Times New Roman" w:cs="Times New Roman"/>
-          <w:sz w:val="24"/>
-          <w:szCs w:val="24"/>
-          <w:lang w:val="pt-BR"/>
-        </w:rPr>
-        <w:t>) pelo projeto de pesquisa FAPESP (processo 17/13094-4), houve um atraso no desenvolvimento da simulação de campos ultrassônicos através de interfaces planas e a comparação dos resultados com o levantamento dos dados experimentais</w:t>
-      </w:r>
-      <w:r>
-        <w:rPr>
-          <w:rFonts w:ascii="Times New Roman" w:hAnsi="Times New Roman" w:cs="Times New Roman"/>
-          <w:sz w:val="24"/>
-          <w:szCs w:val="24"/>
-          <w:lang w:val="pt-BR"/>
-        </w:rPr>
-        <w:t xml:space="preserve">, impactando o avanço do meu trabalho. Para a continuidade e </w:t>
-      </w:r>
-      <w:r>
-        <w:rPr>
-          <w:rFonts w:ascii="Times New Roman" w:hAnsi="Times New Roman" w:cs="Times New Roman"/>
-          <w:sz w:val="24"/>
-          <w:szCs w:val="24"/>
-          <w:lang w:val="pt-BR"/>
-        </w:rPr>
-        <w:t xml:space="preserve">a </w:t>
-      </w:r>
-      <w:r>
-        <w:rPr>
-          <w:rFonts w:ascii="Times New Roman" w:hAnsi="Times New Roman" w:cs="Times New Roman"/>
-          <w:sz w:val="24"/>
-          <w:szCs w:val="24"/>
-          <w:lang w:val="pt-BR"/>
-        </w:rPr>
-        <w:t xml:space="preserve">conclusão da minha dissertação, solicito uma prorrogação de </w:t>
-      </w:r>
-      <w:r>
-        <w:rPr>
-          <w:rFonts w:ascii="Times New Roman" w:hAnsi="Times New Roman" w:cs="Times New Roman"/>
-          <w:b/>
-          <w:i/>
-          <w:sz w:val="24"/>
-          <w:szCs w:val="24"/>
-          <w:lang w:val="pt-BR"/>
-        </w:rPr>
-        <w:t>12</w:t>
-      </w:r>
-      <w:r>
-        <w:rPr>
-          <w:rFonts w:ascii="Times New Roman" w:hAnsi="Times New Roman" w:cs="Times New Roman"/>
-          <w:b/>
-          <w:i/>
-          <w:sz w:val="24"/>
-          <w:szCs w:val="24"/>
-          <w:lang w:val="pt-BR"/>
-        </w:rPr>
-        <w:t>0</w:t>
-      </w:r>
-      <w:r>
-        <w:rPr>
-          <w:rFonts w:ascii="Times New Roman" w:hAnsi="Times New Roman" w:cs="Times New Roman"/>
-          <w:sz w:val="24"/>
-          <w:szCs w:val="24"/>
-          <w:lang w:val="pt-BR"/>
-        </w:rPr>
-        <w:t xml:space="preserve"> dias a contar da data informada. Enfatizo que uma parcela considerável dos artefatos de software está </w:t>
-      </w:r>
-      <w:proofErr w:type="gramStart"/>
-      <w:r>
-        <w:rPr>
-          <w:rFonts w:ascii="Times New Roman" w:hAnsi="Times New Roman" w:cs="Times New Roman"/>
-          <w:sz w:val="24"/>
-          <w:szCs w:val="24"/>
-          <w:lang w:val="pt-BR"/>
-        </w:rPr>
-        <w:t>pronta e testada através de inúmeras simulações analíticas e numéricas comparando</w:t>
-      </w:r>
-      <w:r>
-        <w:rPr>
-          <w:rFonts w:ascii="Times New Roman" w:hAnsi="Times New Roman" w:cs="Times New Roman"/>
-          <w:sz w:val="24"/>
-          <w:szCs w:val="24"/>
-          <w:lang w:val="pt-BR"/>
-        </w:rPr>
-        <w:t xml:space="preserve"> </w:t>
-      </w:r>
-      <w:r>
-        <w:rPr>
-          <w:rFonts w:ascii="Times New Roman" w:hAnsi="Times New Roman" w:cs="Times New Roman"/>
-          <w:sz w:val="24"/>
-          <w:szCs w:val="24"/>
-          <w:lang w:val="pt-BR"/>
-        </w:rPr>
-        <w:t>meus</w:t>
-      </w:r>
-      <w:r>
-        <w:rPr>
-          <w:rFonts w:ascii="Times New Roman" w:hAnsi="Times New Roman" w:cs="Times New Roman"/>
-          <w:sz w:val="24"/>
-          <w:szCs w:val="24"/>
-          <w:lang w:val="pt-BR"/>
-        </w:rPr>
-        <w:t xml:space="preserve"> resultados</w:t>
-      </w:r>
-      <w:proofErr w:type="gramEnd"/>
-      <w:r>
-        <w:rPr>
-          <w:rFonts w:ascii="Times New Roman" w:hAnsi="Times New Roman" w:cs="Times New Roman"/>
-          <w:sz w:val="24"/>
-          <w:szCs w:val="24"/>
-          <w:lang w:val="pt-BR"/>
-        </w:rPr>
-        <w:t xml:space="preserve"> com outros artigos, faltando apenas </w:t>
-      </w:r>
-      <w:r>
-        <w:rPr>
-          <w:rFonts w:ascii="Times New Roman" w:hAnsi="Times New Roman" w:cs="Times New Roman"/>
-          <w:sz w:val="24"/>
-          <w:szCs w:val="24"/>
-          <w:lang w:val="pt-BR"/>
-        </w:rPr>
-        <w:t>à</w:t>
-      </w:r>
-      <w:r>
-        <w:rPr>
-          <w:rFonts w:ascii="Times New Roman" w:hAnsi="Times New Roman" w:cs="Times New Roman"/>
-          <w:sz w:val="24"/>
-          <w:szCs w:val="24"/>
-          <w:lang w:val="pt-BR"/>
-        </w:rPr>
-        <w:t xml:space="preserve"> comparação experimental que será elaborada com </w:t>
-      </w:r>
-      <w:r>
-        <w:rPr>
-          <w:rFonts w:ascii="Times New Roman" w:hAnsi="Times New Roman" w:cs="Times New Roman"/>
-          <w:sz w:val="24"/>
-          <w:szCs w:val="24"/>
-          <w:lang w:val="pt-BR"/>
-        </w:rPr>
-        <w:t xml:space="preserve">o levantamento dos campos acústicos com os novos </w:t>
-      </w:r>
-      <w:proofErr w:type="spellStart"/>
-      <w:r>
-        <w:rPr>
-          <w:rFonts w:ascii="Times New Roman" w:hAnsi="Times New Roman" w:cs="Times New Roman"/>
-          <w:sz w:val="24"/>
-          <w:szCs w:val="24"/>
-          <w:lang w:val="pt-BR"/>
-        </w:rPr>
-        <w:t>hidrofones</w:t>
-      </w:r>
-      <w:proofErr w:type="spellEnd"/>
-      <w:r>
-        <w:rPr>
-          <w:rFonts w:ascii="Times New Roman" w:hAnsi="Times New Roman" w:cs="Times New Roman"/>
-          <w:sz w:val="24"/>
-          <w:szCs w:val="24"/>
-          <w:lang w:val="pt-BR"/>
-        </w:rPr>
-        <w:t>.</w:t>
-      </w:r>
-    </w:p>
-    <w:p>
-      <w:pPr>
-        <w:jc w:val="both"/>
-        <w:rPr>
-          <w:rFonts w:ascii="Times New Roman" w:hAnsi="Times New Roman" w:cs="Times New Roman"/>
-          <w:sz w:val="24"/>
-          <w:szCs w:val="24"/>
-          <w:lang w:val="pt-BR"/>
-        </w:rPr>
-      </w:pPr>
-      <w:r>
-        <w:rPr>
-          <w:rFonts w:ascii="Times New Roman" w:hAnsi="Times New Roman" w:cs="Times New Roman"/>
-          <w:sz w:val="24"/>
-          <w:szCs w:val="24"/>
-          <w:lang w:val="pt-BR"/>
-        </w:rPr>
-        <w:t>O relatório anual de atividades, em anexo, apresenta com mais detalhes os itens que já foram elaborados na minha dissertação até o atual momento.</w:t>
+      <w:r>
+        <w:rPr>
+          <w:rFonts w:ascii="Times New Roman" w:hAnsi="Times New Roman" w:cs="Times New Roman"/>
+          <w:sz w:val="24"/>
+          <w:szCs w:val="24"/>
+          <w:lang w:val="pt-BR"/>
+        </w:rPr>
+        <w:t>até o atual momento.</w:t>
       </w:r>
     </w:p>
     <w:p>

</xml_diff>